<commit_message>
perbaikan breadcrumbs and spt js
</commit_message>
<xml_diff>
--- a/public/report/spt-plh.docx
+++ b/public/report/spt-plh.docx
@@ -85,8 +85,6 @@
         </w:rPr>
         <w:t xml:space="preserve">     </w:t>
       </w:r>
-      <w:bookmarkStart w:id="0" w:name="_GoBack"/>
-      <w:bookmarkEnd w:id="0"/>
       <w:r>
         <w:rPr>
           <w:rFonts w:ascii="Bookman Old Style" w:hAnsi="Bookman Old Style"/>
@@ -719,7 +717,6 @@
           <w:szCs w:val="22"/>
         </w:rPr>
       </w:pPr>
-      <w:proofErr w:type="spellStart"/>
       <w:proofErr w:type="gramStart"/>
       <w:r>
         <w:rPr>
@@ -729,9 +726,8 @@
           <w:sz w:val="22"/>
           <w:szCs w:val="22"/>
         </w:rPr>
-        <w:t>Kepda</w:t>
-      </w:r>
-      <w:proofErr w:type="spellEnd"/>
+        <w:t>Kep</w:t>
+      </w:r>
       <w:r>
         <w:rPr>
           <w:rFonts w:ascii="Bookman Old Style" w:eastAsiaTheme="minorEastAsia" w:hAnsi="Bookman Old Style" w:cstheme="minorBidi"/>
@@ -740,7 +736,19 @@
           <w:sz w:val="22"/>
           <w:szCs w:val="22"/>
         </w:rPr>
-        <w:t xml:space="preserve"> :</w:t>
+        <w:t>a</w:t>
+      </w:r>
+      <w:bookmarkStart w:id="0" w:name="_GoBack"/>
+      <w:bookmarkEnd w:id="0"/>
+      <w:r>
+        <w:rPr>
+          <w:rFonts w:ascii="Bookman Old Style" w:eastAsiaTheme="minorEastAsia" w:hAnsi="Bookman Old Style" w:cstheme="minorBidi"/>
+          <w:b w:val="0"/>
+          <w:bCs w:val="0"/>
+          <w:sz w:val="22"/>
+          <w:szCs w:val="22"/>
+        </w:rPr>
+        <w:t>da :</w:t>
       </w:r>
       <w:proofErr w:type="gramEnd"/>
     </w:p>
@@ -962,7 +970,34 @@
                 <w:sz w:val="22"/>
                 <w:szCs w:val="22"/>
               </w:rPr>
-              <w:t>} / ${</w:t>
+              <w:t>}</w:t>
+            </w:r>
+          </w:p>
+          <w:p>
+            <w:pPr>
+              <w:pStyle w:val="Subtitle"/>
+              <w:tabs>
+                <w:tab w:val="left" w:pos="3686"/>
+              </w:tabs>
+              <w:ind w:left="0"/>
+              <w:jc w:val="both"/>
+              <w:rPr>
+                <w:rFonts w:ascii="Bookman Old Style" w:eastAsiaTheme="minorEastAsia" w:hAnsi="Bookman Old Style" w:cstheme="minorBidi"/>
+                <w:b w:val="0"/>
+                <w:bCs w:val="0"/>
+                <w:sz w:val="22"/>
+                <w:szCs w:val="22"/>
+              </w:rPr>
+            </w:pPr>
+            <w:r>
+              <w:rPr>
+                <w:rFonts w:ascii="Bookman Old Style" w:eastAsiaTheme="minorEastAsia" w:hAnsi="Bookman Old Style" w:cstheme="minorBidi"/>
+                <w:b w:val="0"/>
+                <w:bCs w:val="0"/>
+                <w:sz w:val="22"/>
+                <w:szCs w:val="22"/>
+              </w:rPr>
+              <w:t>${</w:t>
             </w:r>
             <w:proofErr w:type="spellStart"/>
             <w:r>
@@ -1984,7 +2019,7 @@
         <v:shape id="_x0000_s2049" type="#_x0000_t75" style="position:absolute;margin-left:7.65pt;margin-top:-20.5pt;width:55.8pt;height:71.85pt;z-index:251660288">
           <v:imagedata r:id="rId1" o:title=""/>
         </v:shape>
-        <o:OLEObject Type="Embed" ProgID="CorelPhotoPaint.Image.11" ShapeID="_x0000_s2049" DrawAspect="Content" ObjectID="_1791948069" r:id="rId2"/>
+        <o:OLEObject Type="Embed" ProgID="CorelPhotoPaint.Image.11" ShapeID="_x0000_s2049" DrawAspect="Content" ObjectID="_1792182681" r:id="rId2"/>
       </w:object>
     </w:r>
     <w:r>

</xml_diff>